<commit_message>
Doxygen angepasst für finale Abgabeeeeeeeeeeeeeeeeee!
</commit_message>
<xml_diff>
--- a/Architekturkonzept/Teil_Timo.docx
+++ b/Architekturkonzept/Teil_Timo.docx
@@ -212,39 +212,7 @@
           <w:sz w:val="24"/>
           <w:szCs w:val="24"/>
         </w:rPr>
-        <w:t xml:space="preserve"> sind „</w:t>
-      </w:r>
-      <w:proofErr w:type="spellStart"/>
-      <w:r>
-        <w:rPr>
-          <w:sz w:val="24"/>
-          <w:szCs w:val="24"/>
-        </w:rPr>
-        <w:t>active</w:t>
-      </w:r>
-      <w:proofErr w:type="spellEnd"/>
-      <w:r>
-        <w:rPr>
-          <w:sz w:val="24"/>
-          <w:szCs w:val="24"/>
-        </w:rPr>
-        <w:t>“ und „</w:t>
-      </w:r>
-      <w:proofErr w:type="spellStart"/>
-      <w:r>
-        <w:rPr>
-          <w:sz w:val="24"/>
-          <w:szCs w:val="24"/>
-        </w:rPr>
-        <w:t>flashing</w:t>
-      </w:r>
-      <w:proofErr w:type="spellEnd"/>
-      <w:r>
-        <w:rPr>
-          <w:sz w:val="24"/>
-          <w:szCs w:val="24"/>
-        </w:rPr>
-        <w:t xml:space="preserve">“. Ersterer Zustand soll eine normale Ampelsteuerung ermöglichen mit den Farbwechseln Rot -&gt; Rotgelb -&gt; Grün -&gt; Gelb -&gt; Rot. Der zweite Zustand soll signalisieren, dass die Ampel nicht in Betrieb ist. Dies soll dadurch erreicht werden, dass das gelbe Licht blinken soll. Weiterhin soll es für den Benutzer möglich sein die Schnittstellen zur Ampelsteuerung selbst zu wählen. </w:t>
+        <w:t xml:space="preserve"> sind „active“ und „flashing“. Ersterer Zustand soll eine normale Ampelsteuerung ermöglichen mit den Farbwechseln Rot -&gt; Rotgelb -&gt; Grün -&gt; Gelb -&gt; Rot. Der zweite Zustand soll signalisieren, dass die Ampel nicht in Betrieb ist. Dies soll dadurch erreicht werden, dass das gelbe Licht blinken soll. Weiterhin soll es für den Benutzer möglich sein die Schnittstellen zur Ampelsteuerung selbst zu wählen. </w:t>
       </w:r>
       <w:r>
         <w:rPr>
@@ -425,23 +393,7 @@
           <w:sz w:val="24"/>
           <w:szCs w:val="24"/>
         </w:rPr>
-        <w:t xml:space="preserve">STM32F401RE </w:t>
-      </w:r>
-      <w:proofErr w:type="spellStart"/>
-      <w:r>
-        <w:rPr>
-          <w:sz w:val="24"/>
-          <w:szCs w:val="24"/>
-        </w:rPr>
-        <w:t>Nucleo</w:t>
-      </w:r>
-      <w:proofErr w:type="spellEnd"/>
-      <w:r>
-        <w:rPr>
-          <w:sz w:val="24"/>
-          <w:szCs w:val="24"/>
-        </w:rPr>
-        <w:t xml:space="preserve"> Board</w:t>
+        <w:t>STM32F401RE Nucleo Board</w:t>
       </w:r>
       <w:r>
         <w:rPr>
@@ -808,27 +760,14 @@
       <w:r>
         <w:t xml:space="preserve">Tabelle </w:t>
       </w:r>
-      <w:r>
-        <w:fldChar w:fldCharType="begin"/>
-      </w:r>
-      <w:r>
-        <w:instrText xml:space="preserve"> SEQ Tabelle \* ARABIC </w:instrText>
-      </w:r>
-      <w:r>
-        <w:fldChar w:fldCharType="separate"/>
-      </w:r>
-      <w:r>
-        <w:rPr>
-          <w:noProof/>
-        </w:rPr>
-        <w:t>1</w:t>
-      </w:r>
-      <w:r>
-        <w:rPr>
-          <w:noProof/>
-        </w:rPr>
-        <w:fldChar w:fldCharType="end"/>
-      </w:r>
+      <w:fldSimple w:instr=" SEQ Tabelle \* ARABIC ">
+        <w:r>
+          <w:rPr>
+            <w:noProof/>
+          </w:rPr>
+          <w:t>1</w:t>
+        </w:r>
+      </w:fldSimple>
       <w:r>
         <w:t>: Bauteile und ihre dazugehörigen Pinbelegungen</w:t>
       </w:r>
@@ -892,17 +831,8 @@
                 <w:sz w:val="24"/>
                 <w:szCs w:val="24"/>
               </w:rPr>
-              <w:t xml:space="preserve">Portzughörigkeit und </w:t>
+              <w:t>Portzughörigkeit und Pinnummer</w:t>
             </w:r>
-            <w:proofErr w:type="spellStart"/>
-            <w:r>
-              <w:rPr>
-                <w:sz w:val="24"/>
-                <w:szCs w:val="24"/>
-              </w:rPr>
-              <w:t>Pinnummer</w:t>
-            </w:r>
-            <w:proofErr w:type="spellEnd"/>
           </w:p>
         </w:tc>
         <w:tc>
@@ -1376,39 +1306,7 @@
           <w:sz w:val="24"/>
           <w:szCs w:val="24"/>
         </w:rPr>
-        <w:t>Der Hardwarezugriff erfolgt über drei Klassen. Die untergeordnete Klasse ‚GPIO‘ greift dabei direkt auf die Register des Mikrocontrollers zu und steuert somit sämtliche Hardwarezugriffe. Die zwei übergeordneten Klassen ‚</w:t>
-      </w:r>
-      <w:proofErr w:type="spellStart"/>
-      <w:r>
-        <w:rPr>
-          <w:sz w:val="24"/>
-          <w:szCs w:val="24"/>
-        </w:rPr>
-        <w:t>UserLEDs</w:t>
-      </w:r>
-      <w:proofErr w:type="spellEnd"/>
-      <w:r>
-        <w:rPr>
-          <w:sz w:val="24"/>
-          <w:szCs w:val="24"/>
-        </w:rPr>
-        <w:t>‘ und ‚</w:t>
-      </w:r>
-      <w:proofErr w:type="spellStart"/>
-      <w:r>
-        <w:rPr>
-          <w:sz w:val="24"/>
-          <w:szCs w:val="24"/>
-        </w:rPr>
-        <w:t>UserButtons</w:t>
-      </w:r>
-      <w:proofErr w:type="spellEnd"/>
-      <w:r>
-        <w:rPr>
-          <w:sz w:val="24"/>
-          <w:szCs w:val="24"/>
-        </w:rPr>
-        <w:t xml:space="preserve">‘ greifen dann auf die Klasse ‚GPIO‘ zu </w:t>
+        <w:t xml:space="preserve">Der Hardwarezugriff erfolgt über drei Klassen. Die untergeordnete Klasse ‚GPIO‘ greift dabei direkt auf die Register des Mikrocontrollers zu und steuert somit sämtliche Hardwarezugriffe. Die zwei übergeordneten Klassen ‚UserLEDs‘ und ‚UserButtons‘ greifen dann auf die Klasse ‚GPIO‘ zu </w:t>
       </w:r>
       <w:r>
         <w:rPr>
@@ -1590,23 +1488,7 @@
           <w:sz w:val="24"/>
           <w:szCs w:val="24"/>
         </w:rPr>
-        <w:t xml:space="preserve"> Hier wird das Prinzip des Information </w:t>
-      </w:r>
-      <w:proofErr w:type="spellStart"/>
-      <w:r>
-        <w:rPr>
-          <w:sz w:val="24"/>
-          <w:szCs w:val="24"/>
-        </w:rPr>
-        <w:t>Hidings</w:t>
-      </w:r>
-      <w:proofErr w:type="spellEnd"/>
-      <w:r>
-        <w:rPr>
-          <w:sz w:val="24"/>
-          <w:szCs w:val="24"/>
-        </w:rPr>
-        <w:t xml:space="preserve"> angewendet, um zu verhindern, dass die Register von außen manipuliert werden</w:t>
+        <w:t xml:space="preserve"> Hier wird das Prinzip des Information Hidings angewendet, um zu verhindern, dass die Register von außen manipuliert werden</w:t>
       </w:r>
       <w:r>
         <w:rPr>
@@ -1729,14 +1611,7 @@
           <w:sz w:val="24"/>
           <w:szCs w:val="24"/>
         </w:rPr>
-        <w:t xml:space="preserve"> </w:t>
-      </w:r>
-      <w:r>
-        <w:rPr>
-          <w:sz w:val="24"/>
-          <w:szCs w:val="24"/>
-        </w:rPr>
-        <w:t>aktiviert</w:t>
+        <w:t xml:space="preserve"> aktiviert</w:t>
       </w:r>
       <w:r>
         <w:rPr>
@@ -1759,39 +1634,7 @@
           <w:sz w:val="24"/>
           <w:szCs w:val="24"/>
         </w:rPr>
-        <w:t>Über die Methode ‚</w:t>
-      </w:r>
-      <w:proofErr w:type="spellStart"/>
-      <w:r>
-        <w:rPr>
-          <w:sz w:val="24"/>
-          <w:szCs w:val="24"/>
-        </w:rPr>
-        <w:t>select_</w:t>
-      </w:r>
-      <w:proofErr w:type="gramStart"/>
-      <w:r>
-        <w:rPr>
-          <w:sz w:val="24"/>
-          <w:szCs w:val="24"/>
-        </w:rPr>
-        <w:t>datadirection</w:t>
-      </w:r>
-      <w:proofErr w:type="spellEnd"/>
-      <w:r>
-        <w:rPr>
-          <w:sz w:val="24"/>
-          <w:szCs w:val="24"/>
-        </w:rPr>
-        <w:t>(</w:t>
-      </w:r>
-      <w:proofErr w:type="gramEnd"/>
-      <w:r>
-        <w:rPr>
-          <w:sz w:val="24"/>
-          <w:szCs w:val="24"/>
-        </w:rPr>
-        <w:t xml:space="preserve">)‘ kann dann für jeden Pin des Ports </w:t>
+        <w:t xml:space="preserve">Über die Methode ‚select_datadirection()‘ kann dann für jeden Pin des Ports </w:t>
       </w:r>
       <w:r>
         <w:rPr>
@@ -1805,87 +1648,23 @@
           <w:sz w:val="24"/>
           <w:szCs w:val="24"/>
         </w:rPr>
-        <w:t xml:space="preserve">ausgewählt werden ob, dieser als Input oder als Output fungieren soll. Dazu muss der Methode nur die </w:t>
-      </w:r>
-      <w:proofErr w:type="spellStart"/>
-      <w:r>
-        <w:rPr>
-          <w:sz w:val="24"/>
-          <w:szCs w:val="24"/>
-        </w:rPr>
-        <w:t>Pinnummer</w:t>
-      </w:r>
-      <w:proofErr w:type="spellEnd"/>
-      <w:r>
-        <w:rPr>
-          <w:sz w:val="24"/>
-          <w:szCs w:val="24"/>
-        </w:rPr>
-        <w:t xml:space="preserve"> und die Art des GPIOs übergeben werden.</w:t>
-      </w:r>
-    </w:p>
-    <w:p>
-      <w:pPr>
-        <w:spacing w:after="0" w:line="276" w:lineRule="auto"/>
-        <w:rPr>
-          <w:sz w:val="24"/>
-          <w:szCs w:val="24"/>
-        </w:rPr>
-      </w:pPr>
-      <w:r>
-        <w:rPr>
-          <w:sz w:val="24"/>
-          <w:szCs w:val="24"/>
-        </w:rPr>
-        <w:t>Mit ‚</w:t>
-      </w:r>
-      <w:proofErr w:type="spellStart"/>
-      <w:r>
-        <w:rPr>
-          <w:sz w:val="24"/>
-          <w:szCs w:val="24"/>
-        </w:rPr>
-        <w:t>set_</w:t>
-      </w:r>
-      <w:proofErr w:type="gramStart"/>
-      <w:r>
-        <w:rPr>
-          <w:sz w:val="24"/>
-          <w:szCs w:val="24"/>
-        </w:rPr>
-        <w:t>bit</w:t>
-      </w:r>
-      <w:proofErr w:type="spellEnd"/>
-      <w:r>
-        <w:rPr>
-          <w:sz w:val="24"/>
-          <w:szCs w:val="24"/>
-        </w:rPr>
-        <w:t>(</w:t>
-      </w:r>
-      <w:proofErr w:type="gramEnd"/>
-      <w:r>
-        <w:rPr>
-          <w:sz w:val="24"/>
-          <w:szCs w:val="24"/>
-        </w:rPr>
-        <w:t xml:space="preserve">)‘ kann ein ausgewählter Output gesetzt werden. Dazu muss lediglich die </w:t>
-      </w:r>
-      <w:proofErr w:type="spellStart"/>
-      <w:r>
-        <w:rPr>
-          <w:sz w:val="24"/>
-          <w:szCs w:val="24"/>
-        </w:rPr>
-        <w:t>Pinnummer</w:t>
-      </w:r>
-      <w:proofErr w:type="spellEnd"/>
-      <w:r>
-        <w:rPr>
-          <w:sz w:val="24"/>
-          <w:szCs w:val="24"/>
-        </w:rPr>
-        <w:t xml:space="preserve"> </w:t>
+        <w:t>ausgewählt werden ob, dieser als Input oder als Output fungieren soll. Dazu muss der Methode nur die Pinnummer und die Art des GPIOs übergeben werden.</w:t>
+      </w:r>
+    </w:p>
+    <w:p>
+      <w:pPr>
+        <w:spacing w:after="0" w:line="276" w:lineRule="auto"/>
+        <w:rPr>
+          <w:sz w:val="24"/>
+          <w:szCs w:val="24"/>
+        </w:rPr>
+      </w:pPr>
+      <w:r>
+        <w:rPr>
+          <w:sz w:val="24"/>
+          <w:szCs w:val="24"/>
+        </w:rPr>
+        <w:t xml:space="preserve">Mit ‚set_bit()‘ kann ein ausgewählter Output gesetzt werden. Dazu muss lediglich die Pinnummer </w:t>
       </w:r>
       <w:r>
         <w:rPr>
@@ -1899,39 +1678,7 @@
           <w:sz w:val="24"/>
           <w:szCs w:val="24"/>
         </w:rPr>
-        <w:t>. ‚</w:t>
-      </w:r>
-      <w:proofErr w:type="spellStart"/>
-      <w:r>
-        <w:rPr>
-          <w:sz w:val="24"/>
-          <w:szCs w:val="24"/>
-        </w:rPr>
-        <w:t>delete_</w:t>
-      </w:r>
-      <w:proofErr w:type="gramStart"/>
-      <w:r>
-        <w:rPr>
-          <w:sz w:val="24"/>
-          <w:szCs w:val="24"/>
-        </w:rPr>
-        <w:t>bit</w:t>
-      </w:r>
-      <w:proofErr w:type="spellEnd"/>
-      <w:r>
-        <w:rPr>
-          <w:sz w:val="24"/>
-          <w:szCs w:val="24"/>
-        </w:rPr>
-        <w:t>(</w:t>
-      </w:r>
-      <w:proofErr w:type="gramEnd"/>
-      <w:r>
-        <w:rPr>
-          <w:sz w:val="24"/>
-          <w:szCs w:val="24"/>
-        </w:rPr>
-        <w:t>)‘ macht genau das Gegenteil.</w:t>
+        <w:t>. ‚delete_bit()‘ macht genau das Gegenteil.</w:t>
       </w:r>
       <w:r>
         <w:rPr>
@@ -1945,39 +1692,7 @@
           <w:sz w:val="24"/>
           <w:szCs w:val="24"/>
         </w:rPr>
-        <w:t xml:space="preserve"> ‚</w:t>
-      </w:r>
-      <w:proofErr w:type="spellStart"/>
-      <w:r>
-        <w:rPr>
-          <w:sz w:val="24"/>
-          <w:szCs w:val="24"/>
-        </w:rPr>
-        <w:t>toggle_</w:t>
-      </w:r>
-      <w:proofErr w:type="gramStart"/>
-      <w:r>
-        <w:rPr>
-          <w:sz w:val="24"/>
-          <w:szCs w:val="24"/>
-        </w:rPr>
-        <w:t>bit</w:t>
-      </w:r>
-      <w:proofErr w:type="spellEnd"/>
-      <w:r>
-        <w:rPr>
-          <w:sz w:val="24"/>
-          <w:szCs w:val="24"/>
-        </w:rPr>
-        <w:t>(</w:t>
-      </w:r>
-      <w:proofErr w:type="gramEnd"/>
-      <w:r>
-        <w:rPr>
-          <w:sz w:val="24"/>
-          <w:szCs w:val="24"/>
-        </w:rPr>
-        <w:t xml:space="preserve">)‘ vereint beide Methoden. Dort wird der Status des Outputs </w:t>
+        <w:t xml:space="preserve"> ‚toggle_bit()‘ vereint beide Methoden. Dort wird der Status des Outputs </w:t>
       </w:r>
       <w:r>
         <w:rPr>
@@ -2014,112 +1729,32 @@
           <w:sz w:val="24"/>
           <w:szCs w:val="24"/>
         </w:rPr>
-        <w:t>Mit ‚</w:t>
-      </w:r>
-      <w:proofErr w:type="spellStart"/>
-      <w:r>
-        <w:rPr>
-          <w:sz w:val="24"/>
-          <w:szCs w:val="24"/>
-        </w:rPr>
-        <w:t>read_</w:t>
-      </w:r>
-      <w:proofErr w:type="gramStart"/>
-      <w:r>
-        <w:rPr>
-          <w:sz w:val="24"/>
-          <w:szCs w:val="24"/>
-        </w:rPr>
-        <w:t>port</w:t>
-      </w:r>
-      <w:proofErr w:type="spellEnd"/>
-      <w:r>
-        <w:rPr>
-          <w:sz w:val="24"/>
-          <w:szCs w:val="24"/>
-        </w:rPr>
-        <w:t>(</w:t>
-      </w:r>
-      <w:proofErr w:type="gramEnd"/>
-      <w:r>
-        <w:rPr>
-          <w:sz w:val="24"/>
-          <w:szCs w:val="24"/>
-        </w:rPr>
-        <w:t>)‘ werden die Zustände jedes einzelnen Pins des gesamten Ports gelesen und als 32-Bit Wert zurückgeben. Bei der Ausführung von ‚</w:t>
-      </w:r>
-      <w:proofErr w:type="spellStart"/>
-      <w:r>
-        <w:rPr>
-          <w:sz w:val="24"/>
-          <w:szCs w:val="24"/>
-        </w:rPr>
-        <w:t>write_</w:t>
-      </w:r>
-      <w:proofErr w:type="gramStart"/>
-      <w:r>
-        <w:rPr>
-          <w:sz w:val="24"/>
-          <w:szCs w:val="24"/>
-        </w:rPr>
-        <w:t>port</w:t>
-      </w:r>
-      <w:proofErr w:type="spellEnd"/>
-      <w:r>
-        <w:rPr>
-          <w:sz w:val="24"/>
-          <w:szCs w:val="24"/>
-        </w:rPr>
-        <w:t>(</w:t>
-      </w:r>
-      <w:proofErr w:type="gramEnd"/>
-      <w:r>
-        <w:rPr>
-          <w:sz w:val="24"/>
-          <w:szCs w:val="24"/>
-        </w:rPr>
-        <w:t>)‘ hingegen, wird der gesamte Port beschrieben. Wirksam ist der Schreibzugriff jedoch nur auf definierte Outputs.</w:t>
-      </w:r>
-    </w:p>
-    <w:p>
-      <w:pPr>
-        <w:spacing w:after="0" w:line="276" w:lineRule="auto"/>
-        <w:rPr>
-          <w:sz w:val="24"/>
-          <w:szCs w:val="24"/>
-        </w:rPr>
-      </w:pPr>
-    </w:p>
-    <w:p>
-      <w:pPr>
-        <w:spacing w:after="0" w:line="276" w:lineRule="auto"/>
-        <w:rPr>
-          <w:sz w:val="24"/>
-          <w:szCs w:val="24"/>
-        </w:rPr>
-      </w:pPr>
-      <w:r>
-        <w:rPr>
-          <w:sz w:val="24"/>
-          <w:szCs w:val="24"/>
-        </w:rPr>
-        <w:t>Nun wird auf die Klasse „</w:t>
-      </w:r>
-      <w:proofErr w:type="spellStart"/>
-      <w:r>
-        <w:rPr>
-          <w:sz w:val="24"/>
-          <w:szCs w:val="24"/>
-        </w:rPr>
-        <w:t>UserLEDs</w:t>
-      </w:r>
-      <w:proofErr w:type="spellEnd"/>
-      <w:r>
-        <w:rPr>
-          <w:sz w:val="24"/>
-          <w:szCs w:val="24"/>
-        </w:rPr>
-        <w:t>“ betrachtet. Das dazugehörige Klassendiagramm kann folgender Abbildung entnommen werden:</w:t>
+        <w:t>Mit ‚read_port()‘ werden die Zustände jedes einzelnen Pins des gesamten Ports gelesen und als 32-Bit Wert zurückgeben. Bei der Ausführung von ‚write_port()‘ hingegen, wird der gesamte Port beschrieben. Wirksam ist der Schreibzugriff jedoch nur auf definierte Outputs.</w:t>
+      </w:r>
+    </w:p>
+    <w:p>
+      <w:pPr>
+        <w:spacing w:after="0" w:line="276" w:lineRule="auto"/>
+        <w:rPr>
+          <w:sz w:val="24"/>
+          <w:szCs w:val="24"/>
+        </w:rPr>
+      </w:pPr>
+    </w:p>
+    <w:p>
+      <w:pPr>
+        <w:spacing w:after="0" w:line="276" w:lineRule="auto"/>
+        <w:rPr>
+          <w:sz w:val="24"/>
+          <w:szCs w:val="24"/>
+        </w:rPr>
+      </w:pPr>
+      <w:r>
+        <w:rPr>
+          <w:sz w:val="24"/>
+          <w:szCs w:val="24"/>
+        </w:rPr>
+        <w:t>Nun wird auf die Klasse „UserLEDs“ betrachtet. Das dazugehörige Klassendiagramm kann folgender Abbildung entnommen werden:</w:t>
       </w:r>
     </w:p>
     <w:p>
@@ -2191,23 +1826,7 @@
           <w:sz w:val="24"/>
           <w:szCs w:val="24"/>
         </w:rPr>
-        <w:t xml:space="preserve">Auch hier sind alle Attribute als private definiert, um das Information </w:t>
-      </w:r>
-      <w:proofErr w:type="spellStart"/>
-      <w:r>
-        <w:rPr>
-          <w:sz w:val="24"/>
-          <w:szCs w:val="24"/>
-        </w:rPr>
-        <w:t>Hiding</w:t>
-      </w:r>
-      <w:proofErr w:type="spellEnd"/>
-      <w:r>
-        <w:rPr>
-          <w:sz w:val="24"/>
-          <w:szCs w:val="24"/>
-        </w:rPr>
-        <w:t xml:space="preserve"> zu waren. Das erste Attribut ist eine Instanz der ‚GPIO‘-Klasse</w:t>
+        <w:t>Auch hier sind alle Attribute als private definiert, um das Information Hiding zu waren. Das erste Attribut ist eine Instanz der ‚GPIO‘-Klasse</w:t>
       </w:r>
       <w:r>
         <w:rPr>
@@ -2270,76 +1889,14 @@
           <w:sz w:val="24"/>
           <w:szCs w:val="24"/>
         </w:rPr>
-        <w:t xml:space="preserve">. In den restlichen </w:t>
-      </w:r>
-      <w:r>
-        <w:rPr>
-          <w:sz w:val="24"/>
-          <w:szCs w:val="24"/>
-        </w:rPr>
-        <w:t xml:space="preserve">drei </w:t>
-      </w:r>
-      <w:r>
-        <w:rPr>
-          <w:sz w:val="24"/>
-          <w:szCs w:val="24"/>
-        </w:rPr>
-        <w:t xml:space="preserve">Attributen werden die jeweiligen </w:t>
-      </w:r>
-      <w:proofErr w:type="spellStart"/>
-      <w:r>
-        <w:rPr>
-          <w:sz w:val="24"/>
-          <w:szCs w:val="24"/>
-        </w:rPr>
-        <w:t>Pinnummern</w:t>
-      </w:r>
-      <w:proofErr w:type="spellEnd"/>
-      <w:r>
-        <w:rPr>
-          <w:sz w:val="24"/>
-          <w:szCs w:val="24"/>
-        </w:rPr>
-        <w:t xml:space="preserve"> der LEDs hinterlegt. Dies erfolgt im Konstruktor über eine Initialisierungsliste.</w:t>
-      </w:r>
-      <w:r>
-        <w:rPr>
-          <w:sz w:val="24"/>
-          <w:szCs w:val="24"/>
-        </w:rPr>
-        <w:t xml:space="preserve"> Danach wird dort noch, über die ‚</w:t>
-      </w:r>
-      <w:proofErr w:type="spellStart"/>
-      <w:r>
-        <w:rPr>
-          <w:sz w:val="24"/>
-          <w:szCs w:val="24"/>
-        </w:rPr>
-        <w:t>select_</w:t>
-      </w:r>
-      <w:proofErr w:type="gramStart"/>
-      <w:r>
-        <w:rPr>
-          <w:sz w:val="24"/>
-          <w:szCs w:val="24"/>
-        </w:rPr>
-        <w:t>datadirection</w:t>
-      </w:r>
-      <w:proofErr w:type="spellEnd"/>
-      <w:r>
-        <w:rPr>
-          <w:sz w:val="24"/>
-          <w:szCs w:val="24"/>
-        </w:rPr>
-        <w:t>(</w:t>
-      </w:r>
-      <w:proofErr w:type="gramEnd"/>
-      <w:r>
-        <w:rPr>
-          <w:sz w:val="24"/>
-          <w:szCs w:val="24"/>
-        </w:rPr>
-        <w:t xml:space="preserve">)‘-Methode </w:t>
+        <w:t>. In den restlichen drei Attributen werden die jeweiligen Pinnummern der LEDs hinterlegt. Dies erfolgt im Konstruktor über eine Initialisierungsliste.</w:t>
+      </w:r>
+      <w:r>
+        <w:rPr>
+          <w:sz w:val="24"/>
+          <w:szCs w:val="24"/>
+        </w:rPr>
+        <w:t xml:space="preserve"> Danach wird dort noch, über die ‚select_datadirection()‘-Methode </w:t>
       </w:r>
       <w:r>
         <w:rPr>
@@ -2393,23 +1950,7 @@
           <w:szCs w:val="24"/>
         </w:rPr>
         <w:lastRenderedPageBreak/>
-        <w:t>Zuletzt wird die Klasse ‚</w:t>
-      </w:r>
-      <w:proofErr w:type="spellStart"/>
-      <w:r>
-        <w:rPr>
-          <w:sz w:val="24"/>
-          <w:szCs w:val="24"/>
-        </w:rPr>
-        <w:t>UserButtons</w:t>
-      </w:r>
-      <w:proofErr w:type="spellEnd"/>
-      <w:r>
-        <w:rPr>
-          <w:sz w:val="24"/>
-          <w:szCs w:val="24"/>
-        </w:rPr>
-        <w:t>‘ betrachtet</w:t>
+        <w:t>Zuletzt wird die Klasse ‚UserButtons‘ betrachtet</w:t>
       </w:r>
       <w:r>
         <w:rPr>
@@ -2579,32 +2120,7 @@
           <w:sz w:val="24"/>
           <w:szCs w:val="24"/>
         </w:rPr>
-        <w:t>zurückgeben. Sie werden in der Methode ‚</w:t>
-      </w:r>
-      <w:proofErr w:type="spellStart"/>
-      <w:proofErr w:type="gramStart"/>
-      <w:r>
-        <w:rPr>
-          <w:sz w:val="24"/>
-          <w:szCs w:val="24"/>
-        </w:rPr>
-        <w:t>getButton</w:t>
-      </w:r>
-      <w:proofErr w:type="spellEnd"/>
-      <w:r>
-        <w:rPr>
-          <w:sz w:val="24"/>
-          <w:szCs w:val="24"/>
-        </w:rPr>
-        <w:t>(</w:t>
-      </w:r>
-      <w:proofErr w:type="gramEnd"/>
-      <w:r>
-        <w:rPr>
-          <w:sz w:val="24"/>
-          <w:szCs w:val="24"/>
-        </w:rPr>
-        <w:t xml:space="preserve">)‘ aufgerufen. Dort erfolgt </w:t>
+        <w:t xml:space="preserve">zurückgeben. Sie werden in der Methode ‚getButton()‘ aufgerufen. Dort erfolgt </w:t>
       </w:r>
       <w:r>
         <w:rPr>
@@ -2618,46 +2134,14 @@
           <w:sz w:val="24"/>
           <w:szCs w:val="24"/>
         </w:rPr>
-        <w:t xml:space="preserve"> </w:t>
-      </w:r>
-      <w:proofErr w:type="spellStart"/>
-      <w:r>
-        <w:rPr>
-          <w:sz w:val="24"/>
-          <w:szCs w:val="24"/>
-        </w:rPr>
-        <w:t>Entprellung</w:t>
-      </w:r>
-      <w:proofErr w:type="spellEnd"/>
-      <w:r>
-        <w:rPr>
-          <w:sz w:val="24"/>
-          <w:szCs w:val="24"/>
-        </w:rPr>
-        <w:t xml:space="preserve">. Dazu wird der Wert zunächst ein erstes Mal abgefragt. Danach wird 3000 Schleifendurchgänge gewartet und der Status erneut abgefragt. Liefern beide </w:t>
-      </w:r>
-      <w:r>
-        <w:rPr>
-          <w:sz w:val="24"/>
-          <w:szCs w:val="24"/>
-        </w:rPr>
-        <w:t xml:space="preserve">Abfragen das gleiche Ergebnis, so wird der Wert übernommen. Andernfalls wird die </w:t>
-      </w:r>
-      <w:proofErr w:type="spellStart"/>
-      <w:r>
-        <w:rPr>
-          <w:sz w:val="24"/>
-          <w:szCs w:val="24"/>
-        </w:rPr>
-        <w:t>Entprellung</w:t>
-      </w:r>
-      <w:proofErr w:type="spellEnd"/>
-      <w:r>
-        <w:rPr>
-          <w:sz w:val="24"/>
-          <w:szCs w:val="24"/>
-        </w:rPr>
-        <w:t xml:space="preserve"> erneut durchgeführt.</w:t>
+        <w:t xml:space="preserve"> Entprellung. Dazu wird der Wert zunächst ein erstes Mal abgefragt. Danach wird 3000 Schleifendurchgänge gewartet und der Status erneut abgefragt. Liefern beide </w:t>
+      </w:r>
+      <w:r>
+        <w:rPr>
+          <w:sz w:val="24"/>
+          <w:szCs w:val="24"/>
+        </w:rPr>
+        <w:t>Abfragen das gleiche Ergebnis, so wird der Wert übernommen. Andernfalls wird die Entprellung erneut durchgeführt.</w:t>
       </w:r>
       <w:r>
         <w:rPr>
@@ -2696,37 +2180,32 @@
       <w:r>
         <w:t xml:space="preserve">Tabelle </w:t>
       </w:r>
-      <w:fldSimple w:instr=" SEQ Tabelle \* ARABIC ">
-        <w:r>
-          <w:rPr>
-            <w:noProof/>
-          </w:rPr>
-          <w:t>2</w:t>
-        </w:r>
-      </w:fldSimple>
-      <w:r>
-        <w:t>: Rückgabewerte der Methode '</w:t>
-      </w:r>
-      <w:proofErr w:type="spellStart"/>
-      <w:proofErr w:type="gramStart"/>
-      <w:r>
-        <w:t>getButton</w:t>
-      </w:r>
-      <w:proofErr w:type="spellEnd"/>
-      <w:r>
-        <w:t>(</w:t>
-      </w:r>
-      <w:proofErr w:type="gramEnd"/>
-      <w:r>
-        <w:t>)' der Klasse '</w:t>
-      </w:r>
-      <w:proofErr w:type="spellStart"/>
-      <w:r>
-        <w:t>UserButtons</w:t>
-      </w:r>
-      <w:proofErr w:type="spellEnd"/>
-      <w:r>
-        <w:t>'</w:t>
+      <w:r>
+        <w:fldChar w:fldCharType="begin"/>
+      </w:r>
+      <w:r>
+        <w:instrText xml:space="preserve"> SEQ </w:instrText>
+      </w:r>
+      <w:r>
+        <w:instrText xml:space="preserve">Tabelle \* ARABIC </w:instrText>
+      </w:r>
+      <w:r>
+        <w:fldChar w:fldCharType="separate"/>
+      </w:r>
+      <w:r>
+        <w:rPr>
+          <w:noProof/>
+        </w:rPr>
+        <w:t>2</w:t>
+      </w:r>
+      <w:r>
+        <w:rPr>
+          <w:noProof/>
+        </w:rPr>
+        <w:fldChar w:fldCharType="end"/>
+      </w:r>
+      <w:r>
+        <w:t>: Rückgabewerte der Methode 'getButton()' der Klasse 'UserButtons'</w:t>
       </w:r>
     </w:p>
     <w:tbl>
@@ -3053,7 +2532,21 @@
           <w:sz w:val="24"/>
           <w:szCs w:val="24"/>
         </w:rPr>
-        <w:t>Schlusslegend kann gesagt werden, dass fast alle Ziele dieses Projektes erreicht wurden. Die erstellte Ampel kann, sowohl rein Software- als auch rein Hardwareseitig betrieben werden. Weiterhin ist es möglich den Betriebszustand der Ampel zu wechseln. Ist die Ampel in Betrieb</w:t>
+        <w:t xml:space="preserve">Schlusslegend kann gesagt werden, dass Ziele dieses Projektes </w:t>
+      </w:r>
+      <w:r>
+        <w:rPr>
+          <w:sz w:val="24"/>
+          <w:szCs w:val="24"/>
+        </w:rPr>
+        <w:t xml:space="preserve">größtenteils </w:t>
+      </w:r>
+      <w:r>
+        <w:rPr>
+          <w:sz w:val="24"/>
+          <w:szCs w:val="24"/>
+        </w:rPr>
+        <w:t>erreicht wurden. Die erstellte Ampel kann, sowohl rein Software- als auch rein Hardwareseitig betrieben werden. Weiterhin ist es möglich den Betriebszustand der Ampel zu wechseln. Ist die Ampel in Betrieb</w:t>
       </w:r>
       <w:r>
         <w:rPr>
@@ -3151,17 +2644,29 @@
           <w:sz w:val="24"/>
           <w:szCs w:val="24"/>
         </w:rPr>
-        <w:t xml:space="preserve">vernünftige Methodik gefunden wurde, ein </w:t>
-      </w:r>
-      <w:proofErr w:type="spellStart"/>
-      <w:r>
-        <w:rPr>
-          <w:sz w:val="24"/>
-          <w:szCs w:val="24"/>
-        </w:rPr>
-        <w:t>delay</w:t>
-      </w:r>
-      <w:proofErr w:type="spellEnd"/>
+        <w:t>vernünftige Methodik gefunden wurde, ein</w:t>
+      </w:r>
+      <w:r>
+        <w:rPr>
+          <w:sz w:val="24"/>
+          <w:szCs w:val="24"/>
+        </w:rPr>
+        <w:t>e</w:t>
+      </w:r>
+      <w:r>
+        <w:rPr>
+          <w:sz w:val="24"/>
+          <w:szCs w:val="24"/>
+        </w:rPr>
+        <w:t xml:space="preserve"> </w:t>
+      </w:r>
+      <w:r>
+        <w:rPr>
+          <w:sz w:val="24"/>
+          <w:szCs w:val="24"/>
+        </w:rPr>
+        <w:t>Zeitverzögerung in das Programm</w:t>
+      </w:r>
       <w:r>
         <w:rPr>
           <w:sz w:val="24"/>

</xml_diff>